<commit_message>
Add interface retrun para's name; Modified the session mudule; Update the user mudule.
</commit_message>
<xml_diff>
--- a/doc/Server端接口文档——开发者.docx
+++ b/doc/Server端接口文档——开发者.docx
@@ -4806,10 +4806,7 @@
               <w:t>/</w:t>
             </w:r>
             <w:r>
-              <w:t>user/</w:t>
-            </w:r>
-            <w:r>
-              <w:t>logoff</w:t>
+              <w:t>user/logoff</w:t>
             </w:r>
           </w:p>
         </w:tc>
@@ -5199,8 +5196,6 @@
               <w:ind w:firstLineChars="0" w:firstLine="0"/>
               <w:cnfStyle w:val="000000000000" w:firstRow="0" w:lastRow="0" w:firstColumn="0" w:lastColumn="0" w:oddVBand="0" w:evenVBand="0" w:oddHBand="0" w:evenHBand="0" w:firstRowFirstColumn="0" w:firstRowLastColumn="0" w:lastRowFirstColumn="0" w:lastRowLastColumn="0"/>
             </w:pPr>
-            <w:bookmarkStart w:id="2" w:name="_GoBack"/>
-            <w:bookmarkEnd w:id="2"/>
           </w:p>
         </w:tc>
         <w:tc>
@@ -5547,13 +5542,13 @@
               <w:t xml:space="preserve"> (</w:t>
             </w:r>
             <w:r>
-              <w:t>token</w:t>
-            </w:r>
-            <w:r>
-              <w:rPr>
-                <w:rFonts w:hint="eastAsia"/>
-              </w:rPr>
-              <w:t>验证</w:t>
+              <w:rPr>
+                <w:rFonts w:hint="eastAsia"/>
+              </w:rPr>
+              <w:t>参数</w:t>
+            </w:r>
+            <w:r>
+              <w:t>不能为空，</w:t>
             </w:r>
             <w:r>
               <w:t>失败</w:t>
@@ -5630,31 +5625,7 @@
               <w:t>”(</w:t>
             </w:r>
             <w:r>
-              <w:rPr>
-                <w:rFonts w:hint="eastAsia"/>
-              </w:rPr>
-              <w:t>无法</w:t>
-            </w:r>
-            <w:r>
-              <w:t>获取</w:t>
-            </w:r>
-            <w:r>
-              <w:t>post</w:t>
-            </w:r>
-            <w:r>
-              <w:t>数据：</w:t>
-            </w:r>
-            <w:r>
-              <w:rPr>
-                <w:rFonts w:hint="eastAsia"/>
-              </w:rPr>
-              <w:t>用户</w:t>
-            </w:r>
-            <w:r>
-              <w:rPr>
-                <w:rFonts w:hint="eastAsia"/>
-              </w:rPr>
-              <w:t>id</w:t>
+              <w:t>注销</w:t>
             </w:r>
             <w:r>
               <w:t>)</w:t>
@@ -5779,1073 +5750,6 @@
               <w:ind w:firstLineChars="0" w:firstLine="0"/>
               <w:cnfStyle w:val="000000100000" w:firstRow="0" w:lastRow="0" w:firstColumn="0" w:lastColumn="0" w:oddVBand="0" w:evenVBand="0" w:oddHBand="1" w:evenHBand="0" w:firstRowFirstColumn="0" w:firstRowLastColumn="0" w:lastRowFirstColumn="0" w:lastRowLastColumn="0"/>
             </w:pPr>
-          </w:p>
-        </w:tc>
-      </w:tr>
-      <w:tr>
-        <w:trPr>
-          <w:trHeight w:val="344"/>
-        </w:trPr>
-        <w:tc>
-          <w:tcPr>
-            <w:cnfStyle w:val="001000000000" w:firstRow="0" w:lastRow="0" w:firstColumn="1" w:lastColumn="0" w:oddVBand="0" w:evenVBand="0" w:oddHBand="0" w:evenHBand="0" w:firstRowFirstColumn="0" w:firstRowLastColumn="0" w:lastRowFirstColumn="0" w:lastRowLastColumn="0"/>
-            <w:tcW w:w="1034" w:type="dxa"/>
-            <w:vMerge/>
-          </w:tcPr>
-          <w:p>
-            <w:pPr>
-              <w:pStyle w:val="a3"/>
-              <w:ind w:firstLineChars="0" w:firstLine="0"/>
-              <w:rPr>
-                <w:b w:val="0"/>
-              </w:rPr>
-            </w:pPr>
-          </w:p>
-        </w:tc>
-        <w:tc>
-          <w:tcPr>
-            <w:tcW w:w="3356" w:type="dxa"/>
-            <w:gridSpan w:val="3"/>
-            <w:tcBorders>
-              <w:bottom w:val="single" w:sz="4" w:space="0" w:color="5B9BD5" w:themeColor="accent1"/>
-            </w:tcBorders>
-          </w:tcPr>
-          <w:p>
-            <w:pPr>
-              <w:pStyle w:val="a3"/>
-              <w:ind w:firstLineChars="0" w:firstLine="0"/>
-              <w:cnfStyle w:val="000000000000" w:firstRow="0" w:lastRow="0" w:firstColumn="0" w:lastColumn="0" w:oddVBand="0" w:evenVBand="0" w:oddHBand="0" w:evenHBand="0" w:firstRowFirstColumn="0" w:firstRowLastColumn="0" w:lastRowFirstColumn="0" w:lastRowLastColumn="0"/>
-            </w:pPr>
-            <w:r>
-              <w:t>u</w:t>
-            </w:r>
-            <w:r>
-              <w:rPr>
-                <w:rFonts w:hint="eastAsia"/>
-              </w:rPr>
-              <w:t>sername</w:t>
-            </w:r>
-            <w:r>
-              <w:t>*</w:t>
-            </w:r>
-          </w:p>
-        </w:tc>
-        <w:tc>
-          <w:tcPr>
-            <w:tcW w:w="3906" w:type="dxa"/>
-            <w:gridSpan w:val="2"/>
-            <w:tcBorders>
-              <w:bottom w:val="single" w:sz="4" w:space="0" w:color="5B9BD5" w:themeColor="accent1"/>
-            </w:tcBorders>
-          </w:tcPr>
-          <w:p>
-            <w:pPr>
-              <w:pStyle w:val="a3"/>
-              <w:ind w:firstLineChars="0" w:firstLine="0"/>
-              <w:cnfStyle w:val="000000000000" w:firstRow="0" w:lastRow="0" w:firstColumn="0" w:lastColumn="0" w:oddVBand="0" w:evenVBand="0" w:oddHBand="0" w:evenHBand="0" w:firstRowFirstColumn="0" w:firstRowLastColumn="0" w:lastRowFirstColumn="0" w:lastRowLastColumn="0"/>
-            </w:pPr>
-            <w:r>
-              <w:rPr>
-                <w:rFonts w:hint="eastAsia"/>
-              </w:rPr>
-              <w:t>(</w:t>
-            </w:r>
-            <w:r>
-              <w:t>String)</w:t>
-            </w:r>
-          </w:p>
-        </w:tc>
-      </w:tr>
-      <w:tr>
-        <w:trPr>
-          <w:cnfStyle w:val="000000100000" w:firstRow="0" w:lastRow="0" w:firstColumn="0" w:lastColumn="0" w:oddVBand="0" w:evenVBand="0" w:oddHBand="1" w:evenHBand="0" w:firstRowFirstColumn="0" w:firstRowLastColumn="0" w:lastRowFirstColumn="0" w:lastRowLastColumn="0"/>
-          <w:trHeight w:val="344"/>
-        </w:trPr>
-        <w:tc>
-          <w:tcPr>
-            <w:cnfStyle w:val="001000000000" w:firstRow="0" w:lastRow="0" w:firstColumn="1" w:lastColumn="0" w:oddVBand="0" w:evenVBand="0" w:oddHBand="0" w:evenHBand="0" w:firstRowFirstColumn="0" w:firstRowLastColumn="0" w:lastRowFirstColumn="0" w:lastRowLastColumn="0"/>
-            <w:tcW w:w="1034" w:type="dxa"/>
-            <w:vMerge/>
-          </w:tcPr>
-          <w:p>
-            <w:pPr>
-              <w:pStyle w:val="a3"/>
-              <w:ind w:firstLineChars="0" w:firstLine="0"/>
-              <w:rPr>
-                <w:b w:val="0"/>
-              </w:rPr>
-            </w:pPr>
-          </w:p>
-        </w:tc>
-        <w:tc>
-          <w:tcPr>
-            <w:tcW w:w="3356" w:type="dxa"/>
-            <w:gridSpan w:val="3"/>
-            <w:tcBorders>
-              <w:bottom w:val="single" w:sz="4" w:space="0" w:color="5B9BD5" w:themeColor="accent1"/>
-            </w:tcBorders>
-          </w:tcPr>
-          <w:p>
-            <w:pPr>
-              <w:pStyle w:val="a3"/>
-              <w:ind w:firstLineChars="0" w:firstLine="0"/>
-              <w:cnfStyle w:val="000000100000" w:firstRow="0" w:lastRow="0" w:firstColumn="0" w:lastColumn="0" w:oddVBand="0" w:evenVBand="0" w:oddHBand="1" w:evenHBand="0" w:firstRowFirstColumn="0" w:firstRowLastColumn="0" w:lastRowFirstColumn="0" w:lastRowLastColumn="0"/>
-            </w:pPr>
-            <w:r>
-              <w:t>n</w:t>
-            </w:r>
-            <w:r>
-              <w:rPr>
-                <w:rFonts w:hint="eastAsia"/>
-              </w:rPr>
-              <w:t>ick_</w:t>
-            </w:r>
-            <w:r>
-              <w:t>name*</w:t>
-            </w:r>
-          </w:p>
-        </w:tc>
-        <w:tc>
-          <w:tcPr>
-            <w:tcW w:w="3906" w:type="dxa"/>
-            <w:gridSpan w:val="2"/>
-            <w:tcBorders>
-              <w:bottom w:val="single" w:sz="4" w:space="0" w:color="5B9BD5" w:themeColor="accent1"/>
-            </w:tcBorders>
-          </w:tcPr>
-          <w:p>
-            <w:pPr>
-              <w:pStyle w:val="a3"/>
-              <w:ind w:firstLineChars="0" w:firstLine="0"/>
-              <w:cnfStyle w:val="000000100000" w:firstRow="0" w:lastRow="0" w:firstColumn="0" w:lastColumn="0" w:oddVBand="0" w:evenVBand="0" w:oddHBand="1" w:evenHBand="0" w:firstRowFirstColumn="0" w:firstRowLastColumn="0" w:lastRowFirstColumn="0" w:lastRowLastColumn="0"/>
-            </w:pPr>
-            <w:r>
-              <w:rPr>
-                <w:rFonts w:hint="eastAsia"/>
-              </w:rPr>
-              <w:t xml:space="preserve">(string) </w:t>
-            </w:r>
-            <w:r>
-              <w:rPr>
-                <w:rFonts w:hint="eastAsia"/>
-              </w:rPr>
-              <w:t>昵称</w:t>
-            </w:r>
-          </w:p>
-        </w:tc>
-      </w:tr>
-      <w:tr>
-        <w:trPr>
-          <w:trHeight w:val="344"/>
-        </w:trPr>
-        <w:tc>
-          <w:tcPr>
-            <w:cnfStyle w:val="001000000000" w:firstRow="0" w:lastRow="0" w:firstColumn="1" w:lastColumn="0" w:oddVBand="0" w:evenVBand="0" w:oddHBand="0" w:evenHBand="0" w:firstRowFirstColumn="0" w:firstRowLastColumn="0" w:lastRowFirstColumn="0" w:lastRowLastColumn="0"/>
-            <w:tcW w:w="1034" w:type="dxa"/>
-            <w:vMerge/>
-          </w:tcPr>
-          <w:p>
-            <w:pPr>
-              <w:pStyle w:val="a3"/>
-              <w:ind w:firstLineChars="0" w:firstLine="0"/>
-              <w:rPr>
-                <w:b w:val="0"/>
-              </w:rPr>
-            </w:pPr>
-          </w:p>
-        </w:tc>
-        <w:tc>
-          <w:tcPr>
-            <w:tcW w:w="3356" w:type="dxa"/>
-            <w:gridSpan w:val="3"/>
-            <w:tcBorders>
-              <w:bottom w:val="single" w:sz="4" w:space="0" w:color="5B9BD5" w:themeColor="accent1"/>
-            </w:tcBorders>
-          </w:tcPr>
-          <w:p>
-            <w:pPr>
-              <w:pStyle w:val="a3"/>
-              <w:ind w:firstLineChars="0" w:firstLine="0"/>
-              <w:cnfStyle w:val="000000000000" w:firstRow="0" w:lastRow="0" w:firstColumn="0" w:lastColumn="0" w:oddVBand="0" w:evenVBand="0" w:oddHBand="0" w:evenHBand="0" w:firstRowFirstColumn="0" w:firstRowLastColumn="0" w:lastRowFirstColumn="0" w:lastRowLastColumn="0"/>
-            </w:pPr>
-            <w:r>
-              <w:t>a</w:t>
-            </w:r>
-            <w:r>
-              <w:rPr>
-                <w:rFonts w:hint="eastAsia"/>
-              </w:rPr>
-              <w:t>ge</w:t>
-            </w:r>
-            <w:r>
-              <w:t>*</w:t>
-            </w:r>
-          </w:p>
-        </w:tc>
-        <w:tc>
-          <w:tcPr>
-            <w:tcW w:w="3906" w:type="dxa"/>
-            <w:gridSpan w:val="2"/>
-            <w:tcBorders>
-              <w:bottom w:val="single" w:sz="4" w:space="0" w:color="5B9BD5" w:themeColor="accent1"/>
-            </w:tcBorders>
-          </w:tcPr>
-          <w:p>
-            <w:pPr>
-              <w:pStyle w:val="a3"/>
-              <w:ind w:firstLineChars="0" w:firstLine="0"/>
-              <w:cnfStyle w:val="000000000000" w:firstRow="0" w:lastRow="0" w:firstColumn="0" w:lastColumn="0" w:oddVBand="0" w:evenVBand="0" w:oddHBand="0" w:evenHBand="0" w:firstRowFirstColumn="0" w:firstRowLastColumn="0" w:lastRowFirstColumn="0" w:lastRowLastColumn="0"/>
-            </w:pPr>
-            <w:r>
-              <w:rPr>
-                <w:rFonts w:hint="eastAsia"/>
-              </w:rPr>
-              <w:t xml:space="preserve">(int) </w:t>
-            </w:r>
-            <w:r>
-              <w:rPr>
-                <w:rFonts w:hint="eastAsia"/>
-              </w:rPr>
-              <w:t>年龄</w:t>
-            </w:r>
-          </w:p>
-        </w:tc>
-      </w:tr>
-      <w:tr>
-        <w:trPr>
-          <w:cnfStyle w:val="000000100000" w:firstRow="0" w:lastRow="0" w:firstColumn="0" w:lastColumn="0" w:oddVBand="0" w:evenVBand="0" w:oddHBand="1" w:evenHBand="0" w:firstRowFirstColumn="0" w:firstRowLastColumn="0" w:lastRowFirstColumn="0" w:lastRowLastColumn="0"/>
-          <w:trHeight w:val="344"/>
-        </w:trPr>
-        <w:tc>
-          <w:tcPr>
-            <w:cnfStyle w:val="001000000000" w:firstRow="0" w:lastRow="0" w:firstColumn="1" w:lastColumn="0" w:oddVBand="0" w:evenVBand="0" w:oddHBand="0" w:evenHBand="0" w:firstRowFirstColumn="0" w:firstRowLastColumn="0" w:lastRowFirstColumn="0" w:lastRowLastColumn="0"/>
-            <w:tcW w:w="1034" w:type="dxa"/>
-            <w:vMerge/>
-          </w:tcPr>
-          <w:p>
-            <w:pPr>
-              <w:pStyle w:val="a3"/>
-              <w:ind w:firstLineChars="0" w:firstLine="0"/>
-              <w:rPr>
-                <w:b w:val="0"/>
-              </w:rPr>
-            </w:pPr>
-          </w:p>
-        </w:tc>
-        <w:tc>
-          <w:tcPr>
-            <w:tcW w:w="3356" w:type="dxa"/>
-            <w:gridSpan w:val="3"/>
-            <w:tcBorders>
-              <w:bottom w:val="single" w:sz="4" w:space="0" w:color="5B9BD5" w:themeColor="accent1"/>
-            </w:tcBorders>
-          </w:tcPr>
-          <w:p>
-            <w:pPr>
-              <w:pStyle w:val="a3"/>
-              <w:ind w:firstLineChars="0" w:firstLine="0"/>
-              <w:cnfStyle w:val="000000100000" w:firstRow="0" w:lastRow="0" w:firstColumn="0" w:lastColumn="0" w:oddVBand="0" w:evenVBand="0" w:oddHBand="1" w:evenHBand="0" w:firstRowFirstColumn="0" w:firstRowLastColumn="0" w:lastRowFirstColumn="0" w:lastRowLastColumn="0"/>
-            </w:pPr>
-            <w:r>
-              <w:t>e</w:t>
-            </w:r>
-            <w:r>
-              <w:rPr>
-                <w:rFonts w:hint="eastAsia"/>
-              </w:rPr>
-              <w:t>mail</w:t>
-            </w:r>
-            <w:r>
-              <w:t>*</w:t>
-            </w:r>
-          </w:p>
-        </w:tc>
-        <w:tc>
-          <w:tcPr>
-            <w:tcW w:w="3906" w:type="dxa"/>
-            <w:gridSpan w:val="2"/>
-            <w:tcBorders>
-              <w:bottom w:val="single" w:sz="4" w:space="0" w:color="5B9BD5" w:themeColor="accent1"/>
-            </w:tcBorders>
-          </w:tcPr>
-          <w:p>
-            <w:pPr>
-              <w:pStyle w:val="a3"/>
-              <w:ind w:firstLineChars="0" w:firstLine="0"/>
-              <w:cnfStyle w:val="000000100000" w:firstRow="0" w:lastRow="0" w:firstColumn="0" w:lastColumn="0" w:oddVBand="0" w:evenVBand="0" w:oddHBand="1" w:evenHBand="0" w:firstRowFirstColumn="0" w:firstRowLastColumn="0" w:lastRowFirstColumn="0" w:lastRowLastColumn="0"/>
-            </w:pPr>
-            <w:r>
-              <w:rPr>
-                <w:rFonts w:hint="eastAsia"/>
-              </w:rPr>
-              <w:t>(string)</w:t>
-            </w:r>
-          </w:p>
-        </w:tc>
-      </w:tr>
-      <w:tr>
-        <w:trPr>
-          <w:trHeight w:val="344"/>
-        </w:trPr>
-        <w:tc>
-          <w:tcPr>
-            <w:cnfStyle w:val="001000000000" w:firstRow="0" w:lastRow="0" w:firstColumn="1" w:lastColumn="0" w:oddVBand="0" w:evenVBand="0" w:oddHBand="0" w:evenHBand="0" w:firstRowFirstColumn="0" w:firstRowLastColumn="0" w:lastRowFirstColumn="0" w:lastRowLastColumn="0"/>
-            <w:tcW w:w="1034" w:type="dxa"/>
-            <w:vMerge/>
-          </w:tcPr>
-          <w:p>
-            <w:pPr>
-              <w:pStyle w:val="a3"/>
-              <w:ind w:firstLineChars="0" w:firstLine="0"/>
-              <w:rPr>
-                <w:b w:val="0"/>
-              </w:rPr>
-            </w:pPr>
-          </w:p>
-        </w:tc>
-        <w:tc>
-          <w:tcPr>
-            <w:tcW w:w="3356" w:type="dxa"/>
-            <w:gridSpan w:val="3"/>
-            <w:tcBorders>
-              <w:bottom w:val="single" w:sz="4" w:space="0" w:color="5B9BD5" w:themeColor="accent1"/>
-            </w:tcBorders>
-          </w:tcPr>
-          <w:p>
-            <w:pPr>
-              <w:pStyle w:val="a3"/>
-              <w:ind w:firstLineChars="0" w:firstLine="0"/>
-              <w:cnfStyle w:val="000000000000" w:firstRow="0" w:lastRow="0" w:firstColumn="0" w:lastColumn="0" w:oddVBand="0" w:evenVBand="0" w:oddHBand="0" w:evenHBand="0" w:firstRowFirstColumn="0" w:firstRowLastColumn="0" w:lastRowFirstColumn="0" w:lastRowLastColumn="0"/>
-            </w:pPr>
-            <w:r>
-              <w:t>a</w:t>
-            </w:r>
-            <w:r>
-              <w:rPr>
-                <w:rFonts w:hint="eastAsia"/>
-              </w:rPr>
-              <w:t>ddress</w:t>
-            </w:r>
-            <w:r>
-              <w:t>*</w:t>
-            </w:r>
-          </w:p>
-        </w:tc>
-        <w:tc>
-          <w:tcPr>
-            <w:tcW w:w="3906" w:type="dxa"/>
-            <w:gridSpan w:val="2"/>
-            <w:tcBorders>
-              <w:bottom w:val="single" w:sz="4" w:space="0" w:color="5B9BD5" w:themeColor="accent1"/>
-            </w:tcBorders>
-          </w:tcPr>
-          <w:p>
-            <w:pPr>
-              <w:pStyle w:val="a3"/>
-              <w:ind w:firstLineChars="0" w:firstLine="0"/>
-              <w:cnfStyle w:val="000000000000" w:firstRow="0" w:lastRow="0" w:firstColumn="0" w:lastColumn="0" w:oddVBand="0" w:evenVBand="0" w:oddHBand="0" w:evenHBand="0" w:firstRowFirstColumn="0" w:firstRowLastColumn="0" w:lastRowFirstColumn="0" w:lastRowLastColumn="0"/>
-            </w:pPr>
-            <w:r>
-              <w:rPr>
-                <w:rFonts w:hint="eastAsia"/>
-              </w:rPr>
-              <w:t xml:space="preserve">(string) </w:t>
-            </w:r>
-            <w:r>
-              <w:rPr>
-                <w:rFonts w:hint="eastAsia"/>
-              </w:rPr>
-              <w:t>地址</w:t>
-            </w:r>
-          </w:p>
-        </w:tc>
-      </w:tr>
-      <w:tr>
-        <w:trPr>
-          <w:cnfStyle w:val="000000100000" w:firstRow="0" w:lastRow="0" w:firstColumn="0" w:lastColumn="0" w:oddVBand="0" w:evenVBand="0" w:oddHBand="1" w:evenHBand="0" w:firstRowFirstColumn="0" w:firstRowLastColumn="0" w:lastRowFirstColumn="0" w:lastRowLastColumn="0"/>
-          <w:trHeight w:val="344"/>
-        </w:trPr>
-        <w:tc>
-          <w:tcPr>
-            <w:cnfStyle w:val="001000000000" w:firstRow="0" w:lastRow="0" w:firstColumn="1" w:lastColumn="0" w:oddVBand="0" w:evenVBand="0" w:oddHBand="0" w:evenHBand="0" w:firstRowFirstColumn="0" w:firstRowLastColumn="0" w:lastRowFirstColumn="0" w:lastRowLastColumn="0"/>
-            <w:tcW w:w="1034" w:type="dxa"/>
-            <w:vMerge/>
-          </w:tcPr>
-          <w:p>
-            <w:pPr>
-              <w:pStyle w:val="a3"/>
-              <w:ind w:firstLineChars="0" w:firstLine="0"/>
-              <w:rPr>
-                <w:b w:val="0"/>
-              </w:rPr>
-            </w:pPr>
-          </w:p>
-        </w:tc>
-        <w:tc>
-          <w:tcPr>
-            <w:tcW w:w="3356" w:type="dxa"/>
-            <w:gridSpan w:val="3"/>
-            <w:tcBorders>
-              <w:bottom w:val="single" w:sz="4" w:space="0" w:color="5B9BD5" w:themeColor="accent1"/>
-            </w:tcBorders>
-          </w:tcPr>
-          <w:p>
-            <w:pPr>
-              <w:pStyle w:val="a3"/>
-              <w:ind w:firstLineChars="0" w:firstLine="0"/>
-              <w:cnfStyle w:val="000000100000" w:firstRow="0" w:lastRow="0" w:firstColumn="0" w:lastColumn="0" w:oddVBand="0" w:evenVBand="0" w:oddHBand="1" w:evenHBand="0" w:firstRowFirstColumn="0" w:firstRowLastColumn="0" w:lastRowFirstColumn="0" w:lastRowLastColumn="0"/>
-            </w:pPr>
-            <w:r>
-              <w:t>a</w:t>
-            </w:r>
-            <w:r>
-              <w:rPr>
-                <w:rFonts w:hint="eastAsia"/>
-              </w:rPr>
-              <w:t>vatar_</w:t>
-            </w:r>
-            <w:r>
-              <w:t>uri*</w:t>
-            </w:r>
-          </w:p>
-        </w:tc>
-        <w:tc>
-          <w:tcPr>
-            <w:tcW w:w="3906" w:type="dxa"/>
-            <w:gridSpan w:val="2"/>
-            <w:tcBorders>
-              <w:bottom w:val="single" w:sz="4" w:space="0" w:color="5B9BD5" w:themeColor="accent1"/>
-            </w:tcBorders>
-          </w:tcPr>
-          <w:p>
-            <w:pPr>
-              <w:pStyle w:val="a3"/>
-              <w:ind w:firstLineChars="0" w:firstLine="0"/>
-              <w:cnfStyle w:val="000000100000" w:firstRow="0" w:lastRow="0" w:firstColumn="0" w:lastColumn="0" w:oddVBand="0" w:evenVBand="0" w:oddHBand="1" w:evenHBand="0" w:firstRowFirstColumn="0" w:firstRowLastColumn="0" w:lastRowFirstColumn="0" w:lastRowLastColumn="0"/>
-            </w:pPr>
-            <w:r>
-              <w:rPr>
-                <w:rFonts w:hint="eastAsia"/>
-              </w:rPr>
-              <w:t>头像</w:t>
-            </w:r>
-            <w:r>
-              <w:t>url</w:t>
-            </w:r>
-          </w:p>
-        </w:tc>
-      </w:tr>
-      <w:tr>
-        <w:trPr>
-          <w:trHeight w:val="197"/>
-        </w:trPr>
-        <w:tc>
-          <w:tcPr>
-            <w:cnfStyle w:val="001000000000" w:firstRow="0" w:lastRow="0" w:firstColumn="1" w:lastColumn="0" w:oddVBand="0" w:evenVBand="0" w:oddHBand="0" w:evenHBand="0" w:firstRowFirstColumn="0" w:firstRowLastColumn="0" w:lastRowFirstColumn="0" w:lastRowLastColumn="0"/>
-            <w:tcW w:w="1034" w:type="dxa"/>
-            <w:vMerge/>
-          </w:tcPr>
-          <w:p>
-            <w:pPr>
-              <w:pStyle w:val="a3"/>
-              <w:ind w:firstLineChars="0" w:firstLine="0"/>
-              <w:rPr>
-                <w:b w:val="0"/>
-              </w:rPr>
-            </w:pPr>
-          </w:p>
-        </w:tc>
-        <w:tc>
-          <w:tcPr>
-            <w:tcW w:w="3356" w:type="dxa"/>
-            <w:gridSpan w:val="3"/>
-            <w:vMerge w:val="restart"/>
-            <w:tcBorders>
-              <w:top w:val="single" w:sz="4" w:space="0" w:color="5B9BD5" w:themeColor="accent1"/>
-            </w:tcBorders>
-          </w:tcPr>
-          <w:p>
-            <w:pPr>
-              <w:cnfStyle w:val="000000000000" w:firstRow="0" w:lastRow="0" w:firstColumn="0" w:lastColumn="0" w:oddVBand="0" w:evenVBand="0" w:oddHBand="0" w:evenHBand="0" w:firstRowFirstColumn="0" w:firstRowLastColumn="0" w:lastRowFirstColumn="0" w:lastRowLastColumn="0"/>
-            </w:pPr>
-            <w:r>
-              <w:t>status</w:t>
-            </w:r>
-          </w:p>
-        </w:tc>
-        <w:tc>
-          <w:tcPr>
-            <w:tcW w:w="3906" w:type="dxa"/>
-            <w:gridSpan w:val="2"/>
-            <w:tcBorders>
-              <w:top w:val="single" w:sz="4" w:space="0" w:color="5B9BD5" w:themeColor="accent1"/>
-              <w:bottom w:val="single" w:sz="4" w:space="0" w:color="5B9BD5" w:themeColor="accent1"/>
-            </w:tcBorders>
-          </w:tcPr>
-          <w:p>
-            <w:pPr>
-              <w:cnfStyle w:val="000000000000" w:firstRow="0" w:lastRow="0" w:firstColumn="0" w:lastColumn="0" w:oddVBand="0" w:evenVBand="0" w:oddHBand="0" w:evenHBand="0" w:firstRowFirstColumn="0" w:firstRowLastColumn="0" w:lastRowFirstColumn="0" w:lastRowLastColumn="0"/>
-            </w:pPr>
-            <w:r>
-              <w:rPr>
-                <w:rFonts w:hint="eastAsia"/>
-              </w:rPr>
-              <w:t>1 (</w:t>
-            </w:r>
-            <w:r>
-              <w:rPr>
-                <w:rFonts w:hint="eastAsia"/>
-              </w:rPr>
-              <w:t>正常</w:t>
-            </w:r>
-            <w:r>
-              <w:rPr>
-                <w:rFonts w:hint="eastAsia"/>
-              </w:rPr>
-              <w:t>)</w:t>
-            </w:r>
-          </w:p>
-        </w:tc>
-      </w:tr>
-      <w:tr>
-        <w:trPr>
-          <w:cnfStyle w:val="000000100000" w:firstRow="0" w:lastRow="0" w:firstColumn="0" w:lastColumn="0" w:oddVBand="0" w:evenVBand="0" w:oddHBand="1" w:evenHBand="0" w:firstRowFirstColumn="0" w:firstRowLastColumn="0" w:lastRowFirstColumn="0" w:lastRowLastColumn="0"/>
-          <w:trHeight w:val="301"/>
-        </w:trPr>
-        <w:tc>
-          <w:tcPr>
-            <w:cnfStyle w:val="001000000000" w:firstRow="0" w:lastRow="0" w:firstColumn="1" w:lastColumn="0" w:oddVBand="0" w:evenVBand="0" w:oddHBand="0" w:evenHBand="0" w:firstRowFirstColumn="0" w:firstRowLastColumn="0" w:lastRowFirstColumn="0" w:lastRowLastColumn="0"/>
-            <w:tcW w:w="1034" w:type="dxa"/>
-            <w:vMerge/>
-          </w:tcPr>
-          <w:p>
-            <w:pPr>
-              <w:pStyle w:val="a3"/>
-              <w:ind w:firstLineChars="0" w:firstLine="0"/>
-              <w:rPr>
-                <w:b w:val="0"/>
-              </w:rPr>
-            </w:pPr>
-          </w:p>
-        </w:tc>
-        <w:tc>
-          <w:tcPr>
-            <w:tcW w:w="3356" w:type="dxa"/>
-            <w:gridSpan w:val="3"/>
-            <w:vMerge/>
-          </w:tcPr>
-          <w:p>
-            <w:pPr>
-              <w:cnfStyle w:val="000000100000" w:firstRow="0" w:lastRow="0" w:firstColumn="0" w:lastColumn="0" w:oddVBand="0" w:evenVBand="0" w:oddHBand="1" w:evenHBand="0" w:firstRowFirstColumn="0" w:firstRowLastColumn="0" w:lastRowFirstColumn="0" w:lastRowLastColumn="0"/>
-            </w:pPr>
-          </w:p>
-        </w:tc>
-        <w:tc>
-          <w:tcPr>
-            <w:tcW w:w="3906" w:type="dxa"/>
-            <w:gridSpan w:val="2"/>
-            <w:tcBorders>
-              <w:top w:val="single" w:sz="4" w:space="0" w:color="5B9BD5" w:themeColor="accent1"/>
-              <w:bottom w:val="single" w:sz="4" w:space="0" w:color="5B9BD5" w:themeColor="accent1"/>
-            </w:tcBorders>
-          </w:tcPr>
-          <w:p>
-            <w:pPr>
-              <w:cnfStyle w:val="000000100000" w:firstRow="0" w:lastRow="0" w:firstColumn="0" w:lastColumn="0" w:oddVBand="0" w:evenVBand="0" w:oddHBand="1" w:evenHBand="0" w:firstRowFirstColumn="0" w:firstRowLastColumn="0" w:lastRowFirstColumn="0" w:lastRowLastColumn="0"/>
-            </w:pPr>
-            <w:r>
-              <w:rPr>
-                <w:rFonts w:hint="eastAsia"/>
-              </w:rPr>
-              <w:t>0 (</w:t>
-            </w:r>
-            <w:r>
-              <w:rPr>
-                <w:rFonts w:hint="eastAsia"/>
-              </w:rPr>
-              <w:t>冻结</w:t>
-            </w:r>
-            <w:r>
-              <w:rPr>
-                <w:rFonts w:hint="eastAsia"/>
-              </w:rPr>
-              <w:t>)</w:t>
-            </w:r>
-          </w:p>
-        </w:tc>
-      </w:tr>
-      <w:tr>
-        <w:trPr>
-          <w:trHeight w:val="100"/>
-        </w:trPr>
-        <w:tc>
-          <w:tcPr>
-            <w:cnfStyle w:val="001000000000" w:firstRow="0" w:lastRow="0" w:firstColumn="1" w:lastColumn="0" w:oddVBand="0" w:evenVBand="0" w:oddHBand="0" w:evenHBand="0" w:firstRowFirstColumn="0" w:firstRowLastColumn="0" w:lastRowFirstColumn="0" w:lastRowLastColumn="0"/>
-            <w:tcW w:w="1034" w:type="dxa"/>
-            <w:vMerge/>
-          </w:tcPr>
-          <w:p>
-            <w:pPr>
-              <w:pStyle w:val="a3"/>
-              <w:ind w:firstLineChars="0" w:firstLine="0"/>
-              <w:rPr>
-                <w:b w:val="0"/>
-              </w:rPr>
-            </w:pPr>
-          </w:p>
-        </w:tc>
-        <w:tc>
-          <w:tcPr>
-            <w:tcW w:w="3356" w:type="dxa"/>
-            <w:gridSpan w:val="3"/>
-            <w:vMerge/>
-            <w:tcBorders>
-              <w:bottom w:val="single" w:sz="4" w:space="0" w:color="5B9BD5" w:themeColor="accent1"/>
-            </w:tcBorders>
-          </w:tcPr>
-          <w:p>
-            <w:pPr>
-              <w:cnfStyle w:val="000000000000" w:firstRow="0" w:lastRow="0" w:firstColumn="0" w:lastColumn="0" w:oddVBand="0" w:evenVBand="0" w:oddHBand="0" w:evenHBand="0" w:firstRowFirstColumn="0" w:firstRowLastColumn="0" w:lastRowFirstColumn="0" w:lastRowLastColumn="0"/>
-            </w:pPr>
-          </w:p>
-        </w:tc>
-        <w:tc>
-          <w:tcPr>
-            <w:tcW w:w="3906" w:type="dxa"/>
-            <w:gridSpan w:val="2"/>
-            <w:tcBorders>
-              <w:top w:val="single" w:sz="4" w:space="0" w:color="5B9BD5" w:themeColor="accent1"/>
-              <w:bottom w:val="single" w:sz="4" w:space="0" w:color="5B9BD5" w:themeColor="accent1"/>
-            </w:tcBorders>
-          </w:tcPr>
-          <w:p>
-            <w:pPr>
-              <w:cnfStyle w:val="000000000000" w:firstRow="0" w:lastRow="0" w:firstColumn="0" w:lastColumn="0" w:oddVBand="0" w:evenVBand="0" w:oddHBand="0" w:evenHBand="0" w:firstRowFirstColumn="0" w:firstRowLastColumn="0" w:lastRowFirstColumn="0" w:lastRowLastColumn="0"/>
-            </w:pPr>
-            <w:r>
-              <w:rPr>
-                <w:rFonts w:hint="eastAsia"/>
-              </w:rPr>
-              <w:t>-</w:t>
-            </w:r>
-            <w:r>
-              <w:t xml:space="preserve">1 </w:t>
-            </w:r>
-            <w:r>
-              <w:rPr>
-                <w:rFonts w:hint="eastAsia"/>
-              </w:rPr>
-              <w:t>(</w:t>
-            </w:r>
-            <w:r>
-              <w:rPr>
-                <w:rFonts w:hint="eastAsia"/>
-              </w:rPr>
-              <w:t>删除</w:t>
-            </w:r>
-            <w:r>
-              <w:rPr>
-                <w:rFonts w:hint="eastAsia"/>
-              </w:rPr>
-              <w:t>)</w:t>
-            </w:r>
-          </w:p>
-        </w:tc>
-      </w:tr>
-      <w:tr>
-        <w:trPr>
-          <w:cnfStyle w:val="000000100000" w:firstRow="0" w:lastRow="0" w:firstColumn="0" w:lastColumn="0" w:oddVBand="0" w:evenVBand="0" w:oddHBand="1" w:evenHBand="0" w:firstRowFirstColumn="0" w:firstRowLastColumn="0" w:lastRowFirstColumn="0" w:lastRowLastColumn="0"/>
-          <w:trHeight w:val="154"/>
-        </w:trPr>
-        <w:tc>
-          <w:tcPr>
-            <w:cnfStyle w:val="001000000000" w:firstRow="0" w:lastRow="0" w:firstColumn="1" w:lastColumn="0" w:oddVBand="0" w:evenVBand="0" w:oddHBand="0" w:evenHBand="0" w:firstRowFirstColumn="0" w:firstRowLastColumn="0" w:lastRowFirstColumn="0" w:lastRowLastColumn="0"/>
-            <w:tcW w:w="1034" w:type="dxa"/>
-            <w:vMerge/>
-          </w:tcPr>
-          <w:p>
-            <w:pPr>
-              <w:pStyle w:val="a3"/>
-              <w:ind w:firstLineChars="0" w:firstLine="0"/>
-              <w:rPr>
-                <w:b w:val="0"/>
-              </w:rPr>
-            </w:pPr>
-          </w:p>
-        </w:tc>
-        <w:tc>
-          <w:tcPr>
-            <w:tcW w:w="3356" w:type="dxa"/>
-            <w:gridSpan w:val="3"/>
-            <w:vMerge w:val="restart"/>
-            <w:tcBorders>
-              <w:top w:val="single" w:sz="4" w:space="0" w:color="5B9BD5" w:themeColor="accent1"/>
-            </w:tcBorders>
-          </w:tcPr>
-          <w:p>
-            <w:pPr>
-              <w:cnfStyle w:val="000000100000" w:firstRow="0" w:lastRow="0" w:firstColumn="0" w:lastColumn="0" w:oddVBand="0" w:evenVBand="0" w:oddHBand="1" w:evenHBand="0" w:firstRowFirstColumn="0" w:firstRowLastColumn="0" w:lastRowFirstColumn="0" w:lastRowLastColumn="0"/>
-            </w:pPr>
-            <w:r>
-              <w:t>level</w:t>
-            </w:r>
-          </w:p>
-        </w:tc>
-        <w:tc>
-          <w:tcPr>
-            <w:tcW w:w="3906" w:type="dxa"/>
-            <w:gridSpan w:val="2"/>
-            <w:tcBorders>
-              <w:top w:val="single" w:sz="4" w:space="0" w:color="5B9BD5" w:themeColor="accent1"/>
-              <w:bottom w:val="single" w:sz="4" w:space="0" w:color="5B9BD5" w:themeColor="accent1"/>
-            </w:tcBorders>
-          </w:tcPr>
-          <w:p>
-            <w:pPr>
-              <w:pStyle w:val="a3"/>
-              <w:ind w:firstLineChars="0" w:firstLine="0"/>
-              <w:cnfStyle w:val="000000100000" w:firstRow="0" w:lastRow="0" w:firstColumn="0" w:lastColumn="0" w:oddVBand="0" w:evenVBand="0" w:oddHBand="1" w:evenHBand="0" w:firstRowFirstColumn="0" w:firstRowLastColumn="0" w:lastRowFirstColumn="0" w:lastRowLastColumn="0"/>
-            </w:pPr>
-            <w:r>
-              <w:rPr>
-                <w:rFonts w:hint="eastAsia"/>
-              </w:rPr>
-              <w:t>1 (</w:t>
-            </w:r>
-            <w:r>
-              <w:rPr>
-                <w:rFonts w:hint="eastAsia"/>
-              </w:rPr>
-              <w:t>普通</w:t>
-            </w:r>
-            <w:r>
-              <w:t>用户</w:t>
-            </w:r>
-            <w:r>
-              <w:rPr>
-                <w:rFonts w:hint="eastAsia"/>
-              </w:rPr>
-              <w:t>)</w:t>
-            </w:r>
-          </w:p>
-        </w:tc>
-      </w:tr>
-      <w:tr>
-        <w:trPr>
-          <w:trHeight w:val="175"/>
-        </w:trPr>
-        <w:tc>
-          <w:tcPr>
-            <w:cnfStyle w:val="001000000000" w:firstRow="0" w:lastRow="0" w:firstColumn="1" w:lastColumn="0" w:oddVBand="0" w:evenVBand="0" w:oddHBand="0" w:evenHBand="0" w:firstRowFirstColumn="0" w:firstRowLastColumn="0" w:lastRowFirstColumn="0" w:lastRowLastColumn="0"/>
-            <w:tcW w:w="1034" w:type="dxa"/>
-            <w:vMerge/>
-          </w:tcPr>
-          <w:p>
-            <w:pPr>
-              <w:pStyle w:val="a3"/>
-              <w:ind w:firstLineChars="0" w:firstLine="0"/>
-              <w:rPr>
-                <w:b w:val="0"/>
-              </w:rPr>
-            </w:pPr>
-          </w:p>
-        </w:tc>
-        <w:tc>
-          <w:tcPr>
-            <w:tcW w:w="3356" w:type="dxa"/>
-            <w:gridSpan w:val="3"/>
-            <w:vMerge/>
-          </w:tcPr>
-          <w:p>
-            <w:pPr>
-              <w:cnfStyle w:val="000000000000" w:firstRow="0" w:lastRow="0" w:firstColumn="0" w:lastColumn="0" w:oddVBand="0" w:evenVBand="0" w:oddHBand="0" w:evenHBand="0" w:firstRowFirstColumn="0" w:firstRowLastColumn="0" w:lastRowFirstColumn="0" w:lastRowLastColumn="0"/>
-            </w:pPr>
-          </w:p>
-        </w:tc>
-        <w:tc>
-          <w:tcPr>
-            <w:tcW w:w="3906" w:type="dxa"/>
-            <w:gridSpan w:val="2"/>
-            <w:tcBorders>
-              <w:top w:val="single" w:sz="4" w:space="0" w:color="5B9BD5" w:themeColor="accent1"/>
-              <w:bottom w:val="single" w:sz="4" w:space="0" w:color="5B9BD5" w:themeColor="accent1"/>
-            </w:tcBorders>
-          </w:tcPr>
-          <w:p>
-            <w:pPr>
-              <w:pStyle w:val="a3"/>
-              <w:ind w:firstLineChars="0" w:firstLine="0"/>
-              <w:cnfStyle w:val="000000000000" w:firstRow="0" w:lastRow="0" w:firstColumn="0" w:lastColumn="0" w:oddVBand="0" w:evenVBand="0" w:oddHBand="0" w:evenHBand="0" w:firstRowFirstColumn="0" w:firstRowLastColumn="0" w:lastRowFirstColumn="0" w:lastRowLastColumn="0"/>
-            </w:pPr>
-            <w:r>
-              <w:rPr>
-                <w:rFonts w:hint="eastAsia"/>
-              </w:rPr>
-              <w:t xml:space="preserve">5 </w:t>
-            </w:r>
-            <w:r>
-              <w:t>(</w:t>
-            </w:r>
-            <w:r>
-              <w:rPr>
-                <w:rFonts w:hint="eastAsia"/>
-              </w:rPr>
-              <w:t>商家</w:t>
-            </w:r>
-            <w:r>
-              <w:rPr>
-                <w:rFonts w:hint="eastAsia"/>
-              </w:rPr>
-              <w:t>)</w:t>
-            </w:r>
-          </w:p>
-        </w:tc>
-      </w:tr>
-      <w:tr>
-        <w:trPr>
-          <w:cnfStyle w:val="000000100000" w:firstRow="0" w:lastRow="0" w:firstColumn="0" w:lastColumn="0" w:oddVBand="0" w:evenVBand="0" w:oddHBand="1" w:evenHBand="0" w:firstRowFirstColumn="0" w:firstRowLastColumn="0" w:lastRowFirstColumn="0" w:lastRowLastColumn="0"/>
-          <w:trHeight w:val="215"/>
-        </w:trPr>
-        <w:tc>
-          <w:tcPr>
-            <w:cnfStyle w:val="001000000000" w:firstRow="0" w:lastRow="0" w:firstColumn="1" w:lastColumn="0" w:oddVBand="0" w:evenVBand="0" w:oddHBand="0" w:evenHBand="0" w:firstRowFirstColumn="0" w:firstRowLastColumn="0" w:lastRowFirstColumn="0" w:lastRowLastColumn="0"/>
-            <w:tcW w:w="1034" w:type="dxa"/>
-            <w:vMerge/>
-          </w:tcPr>
-          <w:p>
-            <w:pPr>
-              <w:pStyle w:val="a3"/>
-              <w:ind w:firstLineChars="0" w:firstLine="0"/>
-              <w:rPr>
-                <w:b w:val="0"/>
-              </w:rPr>
-            </w:pPr>
-          </w:p>
-        </w:tc>
-        <w:tc>
-          <w:tcPr>
-            <w:tcW w:w="3356" w:type="dxa"/>
-            <w:gridSpan w:val="3"/>
-            <w:vMerge/>
-          </w:tcPr>
-          <w:p>
-            <w:pPr>
-              <w:cnfStyle w:val="000000100000" w:firstRow="0" w:lastRow="0" w:firstColumn="0" w:lastColumn="0" w:oddVBand="0" w:evenVBand="0" w:oddHBand="1" w:evenHBand="0" w:firstRowFirstColumn="0" w:firstRowLastColumn="0" w:lastRowFirstColumn="0" w:lastRowLastColumn="0"/>
-            </w:pPr>
-          </w:p>
-        </w:tc>
-        <w:tc>
-          <w:tcPr>
-            <w:tcW w:w="3906" w:type="dxa"/>
-            <w:gridSpan w:val="2"/>
-            <w:tcBorders>
-              <w:top w:val="single" w:sz="4" w:space="0" w:color="5B9BD5" w:themeColor="accent1"/>
-              <w:bottom w:val="single" w:sz="4" w:space="0" w:color="5B9BD5" w:themeColor="accent1"/>
-            </w:tcBorders>
-          </w:tcPr>
-          <w:p>
-            <w:pPr>
-              <w:pStyle w:val="a3"/>
-              <w:ind w:firstLineChars="0" w:firstLine="0"/>
-              <w:cnfStyle w:val="000000100000" w:firstRow="0" w:lastRow="0" w:firstColumn="0" w:lastColumn="0" w:oddVBand="0" w:evenVBand="0" w:oddHBand="1" w:evenHBand="0" w:firstRowFirstColumn="0" w:firstRowLastColumn="0" w:lastRowFirstColumn="0" w:lastRowLastColumn="0"/>
-            </w:pPr>
-            <w:r>
-              <w:rPr>
-                <w:rFonts w:hint="eastAsia"/>
-              </w:rPr>
-              <w:t>10 (</w:t>
-            </w:r>
-            <w:r>
-              <w:rPr>
-                <w:rFonts w:hint="eastAsia"/>
-              </w:rPr>
-              <w:t>普通管理员</w:t>
-            </w:r>
-            <w:r>
-              <w:rPr>
-                <w:rFonts w:hint="eastAsia"/>
-              </w:rPr>
-              <w:t>)</w:t>
-            </w:r>
-          </w:p>
-        </w:tc>
-      </w:tr>
-      <w:tr>
-        <w:trPr>
-          <w:trHeight w:val="193"/>
-        </w:trPr>
-        <w:tc>
-          <w:tcPr>
-            <w:cnfStyle w:val="001000000000" w:firstRow="0" w:lastRow="0" w:firstColumn="1" w:lastColumn="0" w:oddVBand="0" w:evenVBand="0" w:oddHBand="0" w:evenHBand="0" w:firstRowFirstColumn="0" w:firstRowLastColumn="0" w:lastRowFirstColumn="0" w:lastRowLastColumn="0"/>
-            <w:tcW w:w="1034" w:type="dxa"/>
-            <w:vMerge/>
-          </w:tcPr>
-          <w:p>
-            <w:pPr>
-              <w:pStyle w:val="a3"/>
-              <w:ind w:firstLineChars="0" w:firstLine="0"/>
-              <w:rPr>
-                <w:b w:val="0"/>
-              </w:rPr>
-            </w:pPr>
-          </w:p>
-        </w:tc>
-        <w:tc>
-          <w:tcPr>
-            <w:tcW w:w="3356" w:type="dxa"/>
-            <w:gridSpan w:val="3"/>
-            <w:vMerge/>
-            <w:tcBorders>
-              <w:bottom w:val="single" w:sz="4" w:space="0" w:color="5B9BD5" w:themeColor="accent1"/>
-            </w:tcBorders>
-          </w:tcPr>
-          <w:p>
-            <w:pPr>
-              <w:cnfStyle w:val="000000000000" w:firstRow="0" w:lastRow="0" w:firstColumn="0" w:lastColumn="0" w:oddVBand="0" w:evenVBand="0" w:oddHBand="0" w:evenHBand="0" w:firstRowFirstColumn="0" w:firstRowLastColumn="0" w:lastRowFirstColumn="0" w:lastRowLastColumn="0"/>
-            </w:pPr>
-          </w:p>
-        </w:tc>
-        <w:tc>
-          <w:tcPr>
-            <w:tcW w:w="3906" w:type="dxa"/>
-            <w:gridSpan w:val="2"/>
-            <w:tcBorders>
-              <w:top w:val="single" w:sz="4" w:space="0" w:color="5B9BD5" w:themeColor="accent1"/>
-              <w:bottom w:val="single" w:sz="4" w:space="0" w:color="5B9BD5" w:themeColor="accent1"/>
-            </w:tcBorders>
-          </w:tcPr>
-          <w:p>
-            <w:pPr>
-              <w:pStyle w:val="a3"/>
-              <w:ind w:firstLineChars="0" w:firstLine="0"/>
-              <w:cnfStyle w:val="000000000000" w:firstRow="0" w:lastRow="0" w:firstColumn="0" w:lastColumn="0" w:oddVBand="0" w:evenVBand="0" w:oddHBand="0" w:evenHBand="0" w:firstRowFirstColumn="0" w:firstRowLastColumn="0" w:lastRowFirstColumn="0" w:lastRowLastColumn="0"/>
-            </w:pPr>
-            <w:r>
-              <w:t>15 (</w:t>
-            </w:r>
-            <w:r>
-              <w:rPr>
-                <w:rFonts w:hint="eastAsia"/>
-              </w:rPr>
-              <w:t>高级</w:t>
-            </w:r>
-            <w:r>
-              <w:t>管理员</w:t>
-            </w:r>
-            <w:r>
-              <w:rPr>
-                <w:rFonts w:hint="eastAsia"/>
-              </w:rPr>
-              <w:t>)</w:t>
-            </w:r>
-          </w:p>
-        </w:tc>
-      </w:tr>
-      <w:tr>
-        <w:trPr>
-          <w:cnfStyle w:val="000000100000" w:firstRow="0" w:lastRow="0" w:firstColumn="0" w:lastColumn="0" w:oddVBand="0" w:evenVBand="0" w:oddHBand="1" w:evenHBand="0" w:firstRowFirstColumn="0" w:firstRowLastColumn="0" w:lastRowFirstColumn="0" w:lastRowLastColumn="0"/>
-          <w:trHeight w:val="204"/>
-        </w:trPr>
-        <w:tc>
-          <w:tcPr>
-            <w:cnfStyle w:val="001000000000" w:firstRow="0" w:lastRow="0" w:firstColumn="1" w:lastColumn="0" w:oddVBand="0" w:evenVBand="0" w:oddHBand="0" w:evenHBand="0" w:firstRowFirstColumn="0" w:firstRowLastColumn="0" w:lastRowFirstColumn="0" w:lastRowLastColumn="0"/>
-            <w:tcW w:w="1034" w:type="dxa"/>
-            <w:vMerge/>
-          </w:tcPr>
-          <w:p>
-            <w:pPr>
-              <w:pStyle w:val="a3"/>
-              <w:ind w:firstLineChars="0" w:firstLine="0"/>
-              <w:rPr>
-                <w:b w:val="0"/>
-              </w:rPr>
-            </w:pPr>
-          </w:p>
-        </w:tc>
-        <w:tc>
-          <w:tcPr>
-            <w:tcW w:w="3356" w:type="dxa"/>
-            <w:gridSpan w:val="3"/>
-            <w:tcBorders>
-              <w:top w:val="single" w:sz="4" w:space="0" w:color="5B9BD5" w:themeColor="accent1"/>
-              <w:bottom w:val="single" w:sz="4" w:space="0" w:color="5B9BD5" w:themeColor="accent1"/>
-            </w:tcBorders>
-          </w:tcPr>
-          <w:p>
-            <w:pPr>
-              <w:cnfStyle w:val="000000100000" w:firstRow="0" w:lastRow="0" w:firstColumn="0" w:lastColumn="0" w:oddVBand="0" w:evenVBand="0" w:oddHBand="1" w:evenHBand="0" w:firstRowFirstColumn="0" w:firstRowLastColumn="0" w:lastRowFirstColumn="0" w:lastRowLastColumn="0"/>
-            </w:pPr>
-          </w:p>
-        </w:tc>
-        <w:tc>
-          <w:tcPr>
-            <w:tcW w:w="3906" w:type="dxa"/>
-            <w:gridSpan w:val="2"/>
-            <w:tcBorders>
-              <w:top w:val="single" w:sz="4" w:space="0" w:color="5B9BD5" w:themeColor="accent1"/>
-              <w:bottom w:val="single" w:sz="4" w:space="0" w:color="5B9BD5" w:themeColor="accent1"/>
-            </w:tcBorders>
-          </w:tcPr>
-          <w:p>
-            <w:pPr>
-              <w:pStyle w:val="a3"/>
-              <w:ind w:firstLineChars="0" w:firstLine="0"/>
-              <w:cnfStyle w:val="000000100000" w:firstRow="0" w:lastRow="0" w:firstColumn="0" w:lastColumn="0" w:oddVBand="0" w:evenVBand="0" w:oddHBand="1" w:evenHBand="0" w:firstRowFirstColumn="0" w:firstRowLastColumn="0" w:lastRowFirstColumn="0" w:lastRowLastColumn="0"/>
-            </w:pPr>
-          </w:p>
-        </w:tc>
-      </w:tr>
-      <w:tr>
-        <w:trPr>
-          <w:trHeight w:val="197"/>
-        </w:trPr>
-        <w:tc>
-          <w:tcPr>
-            <w:cnfStyle w:val="001000000000" w:firstRow="0" w:lastRow="0" w:firstColumn="1" w:lastColumn="0" w:oddVBand="0" w:evenVBand="0" w:oddHBand="0" w:evenHBand="0" w:firstRowFirstColumn="0" w:firstRowLastColumn="0" w:lastRowFirstColumn="0" w:lastRowLastColumn="0"/>
-            <w:tcW w:w="1034" w:type="dxa"/>
-            <w:vMerge/>
-          </w:tcPr>
-          <w:p>
-            <w:pPr>
-              <w:pStyle w:val="a3"/>
-              <w:ind w:firstLineChars="0" w:firstLine="0"/>
-              <w:rPr>
-                <w:b w:val="0"/>
-              </w:rPr>
-            </w:pPr>
-          </w:p>
-        </w:tc>
-        <w:tc>
-          <w:tcPr>
-            <w:tcW w:w="3356" w:type="dxa"/>
-            <w:gridSpan w:val="3"/>
-            <w:tcBorders>
-              <w:top w:val="single" w:sz="4" w:space="0" w:color="5B9BD5" w:themeColor="accent1"/>
-            </w:tcBorders>
-          </w:tcPr>
-          <w:p>
-            <w:pPr>
-              <w:cnfStyle w:val="000000000000" w:firstRow="0" w:lastRow="0" w:firstColumn="0" w:lastColumn="0" w:oddVBand="0" w:evenVBand="0" w:oddHBand="0" w:evenHBand="0" w:firstRowFirstColumn="0" w:firstRowLastColumn="0" w:lastRowFirstColumn="0" w:lastRowLastColumn="0"/>
-            </w:pPr>
-          </w:p>
-        </w:tc>
-        <w:tc>
-          <w:tcPr>
-            <w:tcW w:w="3906" w:type="dxa"/>
-            <w:gridSpan w:val="2"/>
-            <w:tcBorders>
-              <w:top w:val="single" w:sz="4" w:space="0" w:color="5B9BD5" w:themeColor="accent1"/>
-            </w:tcBorders>
-          </w:tcPr>
-          <w:p>
-            <w:pPr>
-              <w:pStyle w:val="a3"/>
-              <w:ind w:firstLineChars="0" w:firstLine="0"/>
-              <w:cnfStyle w:val="000000000000" w:firstRow="0" w:lastRow="0" w:firstColumn="0" w:lastColumn="0" w:oddVBand="0" w:evenVBand="0" w:oddHBand="0" w:evenHBand="0" w:firstRowFirstColumn="0" w:firstRowLastColumn="0" w:lastRowFirstColumn="0" w:lastRowLastColumn="0"/>
-            </w:pPr>
-            <w:r>
-              <w:t>“</w:t>
-            </w:r>
           </w:p>
         </w:tc>
       </w:tr>
@@ -6912,6 +5816,7 @@
                 <w:rFonts w:hint="eastAsia"/>
                 <w:b w:val="0"/>
               </w:rPr>
+              <w:lastRenderedPageBreak/>
               <w:t>接口名</w:t>
             </w:r>
           </w:p>
@@ -7394,10 +6299,7 @@
               <w:cnfStyle w:val="000000100000" w:firstRow="0" w:lastRow="0" w:firstColumn="0" w:lastColumn="0" w:oddVBand="0" w:evenVBand="0" w:oddHBand="1" w:evenHBand="0" w:firstRowFirstColumn="0" w:firstRowLastColumn="0" w:lastRowFirstColumn="0" w:lastRowLastColumn="0"/>
             </w:pPr>
             <w:r>
-              <w:rPr>
-                <w:rFonts w:hint="eastAsia"/>
-              </w:rPr>
-              <w:t>token</w:t>
+              <w:t>sessionid</w:t>
             </w:r>
           </w:p>
         </w:tc>
@@ -7431,16 +6333,7 @@
               <w:cnfStyle w:val="000000100000" w:firstRow="0" w:lastRow="0" w:firstColumn="0" w:lastColumn="0" w:oddVBand="0" w:evenVBand="0" w:oddHBand="1" w:evenHBand="0" w:firstRowFirstColumn="0" w:firstRowLastColumn="0" w:lastRowFirstColumn="0" w:lastRowLastColumn="0"/>
             </w:pPr>
             <w:r>
-              <w:rPr>
-                <w:rFonts w:hint="eastAsia"/>
-              </w:rPr>
-              <w:t>token</w:t>
-            </w:r>
-            <w:r>
-              <w:rPr>
-                <w:rFonts w:hint="eastAsia"/>
-              </w:rPr>
-              <w:t>验证码</w:t>
+              <w:t>sessionid</w:t>
             </w:r>
           </w:p>
         </w:tc>
@@ -7454,33 +6347,6 @@
               <w:ind w:firstLineChars="0" w:firstLine="0"/>
               <w:cnfStyle w:val="000000100000" w:firstRow="0" w:lastRow="0" w:firstColumn="0" w:lastColumn="0" w:oddVBand="0" w:evenVBand="0" w:oddHBand="1" w:evenHBand="0" w:firstRowFirstColumn="0" w:firstRowLastColumn="0" w:lastRowFirstColumn="0" w:lastRowLastColumn="0"/>
             </w:pPr>
-            <w:r>
-              <w:rPr>
-                <w:rFonts w:hint="eastAsia"/>
-              </w:rPr>
-              <w:t>32</w:t>
-            </w:r>
-            <w:r>
-              <w:rPr>
-                <w:rFonts w:hint="eastAsia"/>
-              </w:rPr>
-              <w:t>为</w:t>
-            </w:r>
-            <w:r>
-              <w:rPr>
-                <w:rFonts w:hint="eastAsia"/>
-              </w:rPr>
-              <w:t>MD5</w:t>
-            </w:r>
-            <w:r>
-              <w:rPr>
-                <w:rFonts w:hint="eastAsia"/>
-              </w:rPr>
-              <w:t>加密</w:t>
-            </w:r>
-            <w:r>
-              <w:t>的字符串</w:t>
-            </w:r>
           </w:p>
         </w:tc>
       </w:tr>
@@ -7511,18 +6377,8 @@
               <w:ind w:firstLineChars="0" w:firstLine="0"/>
               <w:cnfStyle w:val="000000000000" w:firstRow="0" w:lastRow="0" w:firstColumn="0" w:lastColumn="0" w:oddVBand="0" w:evenVBand="0" w:oddHBand="0" w:evenHBand="0" w:firstRowFirstColumn="0" w:firstRowLastColumn="0" w:lastRowFirstColumn="0" w:lastRowLastColumn="0"/>
             </w:pPr>
-            <w:r>
-              <w:rPr>
-                <w:rFonts w:hint="eastAsia"/>
-              </w:rPr>
-              <w:t>如</w:t>
-            </w:r>
-            <w:r>
-              <w:t>：</w:t>
-            </w:r>
-            <w:r>
-              <w:t>token</w:t>
-            </w:r>
+            <w:bookmarkStart w:id="2" w:name="_GoBack"/>
+            <w:bookmarkEnd w:id="2"/>
           </w:p>
         </w:tc>
         <w:tc>
@@ -7538,12 +6394,6 @@
               <w:ind w:firstLineChars="0" w:firstLine="0"/>
               <w:cnfStyle w:val="000000000000" w:firstRow="0" w:lastRow="0" w:firstColumn="0" w:lastColumn="0" w:oddVBand="0" w:evenVBand="0" w:oddHBand="0" w:evenHBand="0" w:firstRowFirstColumn="0" w:firstRowLastColumn="0" w:lastRowFirstColumn="0" w:lastRowLastColumn="0"/>
             </w:pPr>
-            <w:r>
-              <w:rPr>
-                <w:rFonts w:hint="eastAsia"/>
-              </w:rPr>
-              <w:t>String</w:t>
-            </w:r>
           </w:p>
         </w:tc>
         <w:tc>
@@ -7557,18 +6407,6 @@
               <w:ind w:firstLineChars="0" w:firstLine="0"/>
               <w:cnfStyle w:val="000000000000" w:firstRow="0" w:lastRow="0" w:firstColumn="0" w:lastColumn="0" w:oddVBand="0" w:evenVBand="0" w:oddHBand="0" w:evenHBand="0" w:firstRowFirstColumn="0" w:firstRowLastColumn="0" w:lastRowFirstColumn="0" w:lastRowLastColumn="0"/>
             </w:pPr>
-            <w:r>
-              <w:rPr>
-                <w:rFonts w:hint="eastAsia"/>
-              </w:rPr>
-              <w:t>token</w:t>
-            </w:r>
-            <w:r>
-              <w:rPr>
-                <w:rFonts w:hint="eastAsia"/>
-              </w:rPr>
-              <w:t>验证码</w:t>
-            </w:r>
           </w:p>
         </w:tc>
         <w:tc>
@@ -9216,6 +8054,7 @@
         <w:rPr>
           <w:rFonts w:hint="eastAsia"/>
         </w:rPr>
+        <w:lastRenderedPageBreak/>
         <w:t xml:space="preserve">2. </w:t>
       </w:r>
       <w:r>
@@ -11066,6 +9905,7 @@
                 <w:rFonts w:hint="eastAsia"/>
                 <w:b w:val="0"/>
               </w:rPr>
+              <w:lastRenderedPageBreak/>
               <w:t>接口名</w:t>
             </w:r>
           </w:p>
@@ -20634,7 +19474,7 @@
 </file>
 
 <file path=customXml/itemProps1.xml><?xml version="1.0" encoding="utf-8"?>
-<ds:datastoreItem xmlns:ds="http://schemas.openxmlformats.org/officeDocument/2006/customXml" ds:itemID="{8FB018F6-5135-4802-B5A5-8403501A826D}">
+<ds:datastoreItem xmlns:ds="http://schemas.openxmlformats.org/officeDocument/2006/customXml" ds:itemID="{5992ECC5-6F3E-478A-8285-50A3F84EDD72}">
   <ds:schemaRefs>
     <ds:schemaRef ds:uri="http://schemas.openxmlformats.org/officeDocument/2006/bibliography"/>
   </ds:schemaRefs>

</xml_diff>

<commit_message>
Add background mode aircraft
</commit_message>
<xml_diff>
--- a/doc/Server端接口文档——开发者.docx
+++ b/doc/Server端接口文档——开发者.docx
@@ -40,7 +40,13 @@
         <w:t>/</w:t>
       </w:r>
       <w:r>
-        <w:t>10</w:t>
+        <w:t>1</w:t>
+      </w:r>
+      <w:r>
+        <w:rPr>
+          <w:rFonts w:hint="eastAsia"/>
+        </w:rPr>
+        <w:t>5</w:t>
       </w:r>
     </w:p>
     <w:p>
@@ -5106,7 +5112,19 @@
               <w:cnfStyle w:val="000000100000" w:firstRow="0" w:lastRow="0" w:firstColumn="0" w:lastColumn="0" w:oddVBand="0" w:evenVBand="0" w:oddHBand="1" w:evenHBand="0" w:firstRowFirstColumn="0" w:firstRowLastColumn="0" w:lastRowFirstColumn="0" w:lastRowLastColumn="0"/>
             </w:pPr>
             <w:r>
-              <w:t>sessionid</w:t>
+              <w:rPr>
+                <w:rFonts w:hint="eastAsia"/>
+              </w:rPr>
+              <w:t>s</w:t>
+            </w:r>
+            <w:r>
+              <w:t>essionid</w:t>
+            </w:r>
+            <w:r>
+              <w:rPr>
+                <w:rFonts w:hint="eastAsia"/>
+              </w:rPr>
+              <w:t>*</w:t>
             </w:r>
           </w:p>
         </w:tc>
@@ -15064,6 +15082,8 @@
       <w:pPr>
         <w:pStyle w:val="2"/>
       </w:pPr>
+      <w:bookmarkStart w:id="3" w:name="_GoBack"/>
+      <w:bookmarkEnd w:id="3"/>
       <w:r>
         <w:rPr>
           <w:rFonts w:hint="eastAsia"/>
@@ -16407,7 +16427,7 @@
               <w:cnfStyle w:val="000000000000" w:firstRow="0" w:lastRow="0" w:firstColumn="0" w:lastColumn="0" w:oddVBand="0" w:evenVBand="0" w:oddHBand="0" w:evenHBand="0" w:firstRowFirstColumn="0" w:firstRowLastColumn="0" w:lastRowFirstColumn="0" w:lastRowLastColumn="0"/>
             </w:pPr>
             <w:r>
-              <w:t>circle_id</w:t>
+              <w:t>id</w:t>
             </w:r>
           </w:p>
         </w:tc>
@@ -17745,21 +17765,12 @@
               <w:pStyle w:val="a3"/>
               <w:ind w:firstLineChars="0" w:firstLine="0"/>
               <w:cnfStyle w:val="000000100000" w:firstRow="0" w:lastRow="0" w:firstColumn="0" w:lastColumn="0" w:oddVBand="0" w:evenVBand="0" w:oddHBand="1" w:evenHBand="0" w:firstRowFirstColumn="0" w:firstRowLastColumn="0" w:lastRowFirstColumn="0" w:lastRowLastColumn="0"/>
-              <w:rPr>
-                <w:rFonts w:hint="eastAsia"/>
-              </w:rPr>
-            </w:pPr>
-            <w:r>
-              <w:rPr>
-                <w:rFonts w:hint="eastAsia"/>
-              </w:rPr>
-              <w:t>添加</w:t>
-            </w:r>
-            <w:r>
-              <w:rPr>
-                <w:rFonts w:hint="eastAsia"/>
-              </w:rPr>
-              <w:t>圈子</w:t>
+            </w:pPr>
+            <w:r>
+              <w:rPr>
+                <w:rFonts w:hint="eastAsia"/>
+              </w:rPr>
+              <w:t>添加圈子</w:t>
             </w:r>
           </w:p>
         </w:tc>
@@ -17899,8 +17910,6 @@
             <w:r>
               <w:t>uploadfile</w:t>
             </w:r>
-            <w:bookmarkStart w:id="3" w:name="_GoBack"/>
-            <w:bookmarkEnd w:id="3"/>
           </w:p>
         </w:tc>
       </w:tr>
@@ -18901,13 +18910,7 @@
         </w:tc>
       </w:tr>
     </w:tbl>
-    <w:p>
-      <w:pPr>
-        <w:rPr>
-          <w:rFonts w:hint="eastAsia"/>
-        </w:rPr>
-      </w:pPr>
-    </w:p>
+    <w:p/>
     <w:sectPr>
       <w:pgSz w:w="11906" w:h="16838"/>
       <w:pgMar w:top="1440" w:right="1800" w:bottom="1440" w:left="1800" w:header="851" w:footer="992" w:gutter="0"/>
@@ -20747,7 +20750,7 @@
 </file>
 
 <file path=customXml/itemProps1.xml><?xml version="1.0" encoding="utf-8"?>
-<ds:datastoreItem xmlns:ds="http://schemas.openxmlformats.org/officeDocument/2006/customXml" ds:itemID="{68B0BACC-D3CF-49D3-A3A2-99C0CF2868B4}">
+<ds:datastoreItem xmlns:ds="http://schemas.openxmlformats.org/officeDocument/2006/customXml" ds:itemID="{194BBA84-BC5B-4543-9111-13C5608B1D3D}">
   <ds:schemaRefs>
     <ds:schemaRef ds:uri="http://schemas.openxmlformats.org/officeDocument/2006/bibliography"/>
   </ds:schemaRefs>

</xml_diff>